<commit_message>
players branch, got add player button working, now should make it as dictionary.
</commit_message>
<xml_diff>
--- a/dart_score_keeper/front_end_form.docx
+++ b/dart_score_keeper/front_end_form.docx
@@ -271,7 +271,11 @@
               <w:t>03.04.2024</w:t>
             </w:r>
           </w:p>
-          <w:p/>
+          <w:p>
+            <w:r>
+              <w:t>10.04.2024</w:t>
+            </w:r>
+          </w:p>
         </w:tc>
         <w:tc>
           <w:tcPr>
@@ -280,6 +284,11 @@
           <w:p>
             <w:r>
               <w:t>Version 1.0</w:t>
+            </w:r>
+          </w:p>
+          <w:p>
+            <w:r>
+              <w:t>Version 1.1</w:t>
             </w:r>
           </w:p>
         </w:tc>

</xml_diff>